<commit_message>
Added inserting data inside docx handling and dynamic file/paragraph naming
</commit_message>
<xml_diff>
--- a/templates/Raport odnośnie urządzeń mobilnych umieszczonych w pociągach.docx
+++ b/templates/Raport odnośnie urządzeń mobilnych umieszczonych w pociągach.docx
@@ -10,7 +10,6 @@
         <w:rPr>
           <w:rFonts w:ascii="Arial" w:hAnsi="Arial"/>
           <w:b/>
-          <w:color w:val="3A3A3A"/>
           <w:sz w:val="16"/>
           <w:szCs w:val="16"/>
         </w:rPr>
@@ -19,72 +18,59 @@
         <w:rPr>
           <w:rFonts w:ascii="Arial" w:hAnsi="Arial"/>
           <w:b/>
-          <w:color w:val="3A3A3A"/>
           <w:sz w:val="16"/>
           <w:szCs w:val="16"/>
         </w:rPr>
-        <w:t xml:space="preserve">Raport odnośnie urządzeń mobilnych umieszczonych w pociągach </w:t>
+        <w:t>Raport odnośnie urządzeń mobilnych umieszczonych w pociągach za {</w:t>
       </w:r>
+      <w:proofErr w:type="spellStart"/>
       <w:r>
         <w:rPr>
           <w:rFonts w:ascii="Arial" w:hAnsi="Arial"/>
           <w:b/>
-          <w:color w:val="3A3A3A"/>
           <w:sz w:val="16"/>
           <w:szCs w:val="16"/>
         </w:rPr>
-        <w:t>za</w:t>
+        <w:t>month</w:t>
       </w:r>
+      <w:proofErr w:type="spellEnd"/>
       <w:r>
         <w:rPr>
           <w:rFonts w:ascii="Arial" w:hAnsi="Arial"/>
           <w:b/>
-          <w:color w:val="3A3A3A"/>
           <w:sz w:val="16"/>
           <w:szCs w:val="16"/>
         </w:rPr>
-        <w:t xml:space="preserve"> </w:t>
+        <w:t>} {</w:t>
       </w:r>
+      <w:proofErr w:type="spellStart"/>
       <w:r>
         <w:rPr>
           <w:rFonts w:ascii="Arial" w:hAnsi="Arial"/>
           <w:b/>
-          <w:color w:val="3A3A3A"/>
           <w:sz w:val="16"/>
           <w:szCs w:val="16"/>
         </w:rPr>
-        <w:t>miesiąc</w:t>
+        <w:t>year</w:t>
       </w:r>
+      <w:proofErr w:type="spellEnd"/>
       <w:r>
         <w:rPr>
           <w:rFonts w:ascii="Arial" w:hAnsi="Arial"/>
           <w:b/>
-          <w:color w:val="3A3A3A"/>
           <w:sz w:val="16"/>
           <w:szCs w:val="16"/>
         </w:rPr>
-        <w:t xml:space="preserve"> </w:t>
-      </w:r>
-      <w:r>
-        <w:rPr>
-          <w:rFonts w:ascii="Arial" w:hAnsi="Arial"/>
-          <w:b/>
-          <w:color w:val="3A3A3A"/>
-          <w:sz w:val="16"/>
-          <w:szCs w:val="16"/>
-        </w:rPr>
-        <w:t>rok</w:t>
+        <w:t>}</w:t>
       </w:r>
     </w:p>
     <w:p>
       <w:pPr>
         <w:pStyle w:val="Tekstpodstawowy"/>
         <w:spacing w:line="240" w:lineRule="auto"/>
-        <w:jc w:val="center"/>
         <w:rPr>
           <w:rFonts w:ascii="Arial" w:hAnsi="Arial"/>
           <w:b/>
-          <w:color w:val="3A3A3A"/>
           <w:sz w:val="16"/>
           <w:szCs w:val="16"/>
         </w:rPr>
@@ -304,7 +290,6 @@
                 <w:rFonts w:ascii="Arial" w:hAnsi="Arial"/>
                 <w:b/>
                 <w:bCs/>
-                <w:color w:val="3A3A3A"/>
                 <w:sz w:val="16"/>
                 <w:szCs w:val="16"/>
               </w:rPr>
@@ -335,7 +320,6 @@
                 <w:rFonts w:ascii="Arial" w:hAnsi="Arial"/>
                 <w:b/>
                 <w:bCs/>
-                <w:color w:val="3A3A3A"/>
                 <w:sz w:val="16"/>
                 <w:szCs w:val="16"/>
               </w:rPr>
@@ -366,7 +350,6 @@
                 <w:rFonts w:ascii="Arial" w:hAnsi="Arial"/>
                 <w:b/>
                 <w:bCs/>
-                <w:color w:val="3A3A3A"/>
                 <w:sz w:val="16"/>
                 <w:szCs w:val="16"/>
               </w:rPr>
@@ -397,7 +380,6 @@
                 <w:rFonts w:ascii="Arial" w:hAnsi="Arial"/>
                 <w:b/>
                 <w:bCs/>
-                <w:color w:val="3A3A3A"/>
                 <w:sz w:val="16"/>
                 <w:szCs w:val="16"/>
               </w:rPr>
@@ -429,7 +411,6 @@
                 <w:rFonts w:ascii="Arial" w:hAnsi="Arial"/>
                 <w:b/>
                 <w:bCs/>
-                <w:color w:val="3A3A3A"/>
                 <w:sz w:val="16"/>
                 <w:szCs w:val="16"/>
               </w:rPr>
@@ -440,7 +421,6 @@
                 <w:rFonts w:ascii="Arial" w:hAnsi="Arial"/>
                 <w:b/>
                 <w:bCs/>
-                <w:color w:val="3A3A3A"/>
                 <w:sz w:val="16"/>
                 <w:szCs w:val="16"/>
               </w:rPr>
@@ -451,7 +431,6 @@
                 <w:rFonts w:ascii="Arial" w:hAnsi="Arial"/>
                 <w:b/>
                 <w:bCs/>
-                <w:color w:val="3A3A3A"/>
                 <w:sz w:val="16"/>
                 <w:szCs w:val="16"/>
               </w:rPr>
@@ -3203,15 +3182,7 @@
                 <w:sz w:val="16"/>
                 <w:szCs w:val="16"/>
               </w:rPr>
-              <w:t>3</w:t>
-            </w:r>
-            <w:r>
-              <w:rPr>
-                <w:rFonts w:ascii="Arial" w:hAnsi="Arial"/>
-                <w:sz w:val="16"/>
-                <w:szCs w:val="16"/>
-              </w:rPr>
-              <w:t>573</w:t>
+              <w:t>3573</w:t>
             </w:r>
           </w:p>
         </w:tc>
@@ -16040,7 +16011,6 @@
             <w:r>
               <w:rPr>
                 <w:rFonts w:ascii="Arial" w:hAnsi="Arial"/>
-                <w:color w:val="172B4D"/>
                 <w:sz w:val="16"/>
                 <w:szCs w:val="16"/>
                 <w:shd w:val="clear" w:color="auto" w:fill="FFFFFF"/>
@@ -16245,7 +16215,6 @@
             <w:r>
               <w:rPr>
                 <w:rFonts w:ascii="Arial" w:hAnsi="Arial"/>
-                <w:color w:val="172B4D"/>
                 <w:sz w:val="16"/>
                 <w:szCs w:val="16"/>
                 <w:shd w:val="clear" w:color="auto" w:fill="FFFFFF"/>
@@ -16450,7 +16419,6 @@
             <w:r>
               <w:rPr>
                 <w:rFonts w:ascii="Arial" w:hAnsi="Arial"/>
-                <w:color w:val="172B4D"/>
                 <w:sz w:val="16"/>
                 <w:szCs w:val="16"/>
                 <w:shd w:val="clear" w:color="auto" w:fill="FFFFFF"/>
@@ -16655,7 +16623,6 @@
             <w:r>
               <w:rPr>
                 <w:rFonts w:ascii="Arial" w:hAnsi="Arial"/>
-                <w:color w:val="172B4D"/>
                 <w:sz w:val="16"/>
                 <w:szCs w:val="16"/>
                 <w:shd w:val="clear" w:color="auto" w:fill="FFFFFF"/>
@@ -16860,7 +16827,6 @@
             <w:r>
               <w:rPr>
                 <w:rFonts w:ascii="Arial" w:hAnsi="Arial"/>
-                <w:color w:val="172B4D"/>
                 <w:sz w:val="16"/>
                 <w:szCs w:val="16"/>
                 <w:shd w:val="clear" w:color="auto" w:fill="FFFFFF"/>
@@ -17065,7 +17031,6 @@
             <w:r>
               <w:rPr>
                 <w:rFonts w:ascii="Arial" w:hAnsi="Arial"/>
-                <w:color w:val="172B4D"/>
                 <w:sz w:val="16"/>
                 <w:szCs w:val="16"/>
                 <w:shd w:val="clear" w:color="auto" w:fill="FFFFFF"/>
@@ -17270,7 +17235,6 @@
             <w:r>
               <w:rPr>
                 <w:rFonts w:ascii="Arial" w:hAnsi="Arial"/>
-                <w:color w:val="172B4D"/>
                 <w:sz w:val="16"/>
                 <w:szCs w:val="16"/>
                 <w:shd w:val="clear" w:color="auto" w:fill="FFFFFF"/>
@@ -17475,7 +17439,6 @@
             <w:r>
               <w:rPr>
                 <w:rFonts w:ascii="Arial" w:hAnsi="Arial"/>
-                <w:color w:val="172B4D"/>
                 <w:sz w:val="16"/>
                 <w:szCs w:val="16"/>
                 <w:shd w:val="clear" w:color="auto" w:fill="FFFFFF"/>
@@ -17691,7 +17654,6 @@
               <w:jc w:val="center"/>
               <w:rPr>
                 <w:rFonts w:ascii="Arial" w:hAnsi="Arial"/>
-                <w:color w:val="172B4D"/>
                 <w:sz w:val="16"/>
                 <w:szCs w:val="16"/>
                 <w:shd w:val="clear" w:color="auto" w:fill="FFFFFF"/>
@@ -17700,7 +17662,6 @@
             <w:r>
               <w:rPr>
                 <w:rFonts w:ascii="Arial" w:hAnsi="Arial"/>
-                <w:color w:val="172B4D"/>
                 <w:sz w:val="16"/>
                 <w:szCs w:val="16"/>
                 <w:shd w:val="clear" w:color="auto" w:fill="FFFFFF"/>
@@ -17946,7 +17907,6 @@
               <w:jc w:val="center"/>
               <w:rPr>
                 <w:rFonts w:ascii="Arial" w:hAnsi="Arial"/>
-                <w:color w:val="172B4D"/>
                 <w:sz w:val="16"/>
                 <w:szCs w:val="16"/>
                 <w:shd w:val="clear" w:color="auto" w:fill="FFFFFF"/>
@@ -17955,7 +17915,6 @@
             <w:r>
               <w:rPr>
                 <w:rFonts w:ascii="Arial" w:hAnsi="Arial"/>
-                <w:color w:val="172B4D"/>
                 <w:sz w:val="16"/>
                 <w:szCs w:val="16"/>
                 <w:shd w:val="clear" w:color="auto" w:fill="FFFFFF"/>
@@ -18201,7 +18160,6 @@
               <w:jc w:val="center"/>
               <w:rPr>
                 <w:rFonts w:ascii="Arial" w:hAnsi="Arial"/>
-                <w:color w:val="172B4D"/>
                 <w:sz w:val="16"/>
                 <w:szCs w:val="16"/>
                 <w:shd w:val="clear" w:color="auto" w:fill="FFFFFF"/>
@@ -18210,7 +18168,6 @@
             <w:r>
               <w:rPr>
                 <w:rFonts w:ascii="Arial" w:hAnsi="Arial"/>
-                <w:color w:val="172B4D"/>
                 <w:sz w:val="16"/>
                 <w:szCs w:val="16"/>
                 <w:shd w:val="clear" w:color="auto" w:fill="FFFFFF"/>
@@ -18457,7 +18414,6 @@
               <w:jc w:val="center"/>
               <w:rPr>
                 <w:rFonts w:ascii="Arial" w:hAnsi="Arial"/>
-                <w:color w:val="172B4D"/>
                 <w:sz w:val="16"/>
                 <w:szCs w:val="16"/>
                 <w:shd w:val="clear" w:color="auto" w:fill="FFFFFF"/>
@@ -18466,7 +18422,6 @@
             <w:r>
               <w:rPr>
                 <w:rFonts w:ascii="Arial" w:hAnsi="Arial"/>
-                <w:color w:val="172B4D"/>
                 <w:sz w:val="16"/>
                 <w:szCs w:val="16"/>
                 <w:shd w:val="clear" w:color="auto" w:fill="FFFFFF"/>
@@ -18689,7 +18644,6 @@
             <w:r>
               <w:rPr>
                 <w:rFonts w:ascii="Arial" w:hAnsi="Arial"/>
-                <w:color w:val="172B4D"/>
                 <w:sz w:val="16"/>
                 <w:szCs w:val="16"/>
                 <w:shd w:val="clear" w:color="auto" w:fill="FFFFFF"/>
@@ -18714,7 +18668,6 @@
               <w:jc w:val="center"/>
               <w:rPr>
                 <w:rFonts w:ascii="Arial" w:hAnsi="Arial"/>
-                <w:color w:val="172B4D"/>
                 <w:sz w:val="16"/>
                 <w:szCs w:val="16"/>
                 <w:shd w:val="clear" w:color="auto" w:fill="FFFFFF"/>
@@ -18723,7 +18676,6 @@
             <w:r>
               <w:rPr>
                 <w:rFonts w:ascii="Arial" w:hAnsi="Arial"/>
-                <w:color w:val="172B4D"/>
                 <w:sz w:val="16"/>
                 <w:szCs w:val="16"/>
                 <w:shd w:val="clear" w:color="auto" w:fill="FFFFFF"/>
@@ -18946,7 +18898,6 @@
             <w:r>
               <w:rPr>
                 <w:rFonts w:ascii="Arial" w:hAnsi="Arial"/>
-                <w:color w:val="172B4D"/>
                 <w:sz w:val="16"/>
                 <w:szCs w:val="16"/>
                 <w:shd w:val="clear" w:color="auto" w:fill="FFFFFF"/>
@@ -18971,7 +18922,6 @@
               <w:jc w:val="center"/>
               <w:rPr>
                 <w:rFonts w:ascii="Arial" w:hAnsi="Arial"/>
-                <w:color w:val="172B4D"/>
                 <w:sz w:val="16"/>
                 <w:szCs w:val="16"/>
                 <w:shd w:val="clear" w:color="auto" w:fill="FFFFFF"/>
@@ -18980,7 +18930,6 @@
             <w:r>
               <w:rPr>
                 <w:rFonts w:ascii="Arial" w:hAnsi="Arial"/>
-                <w:color w:val="172B4D"/>
                 <w:sz w:val="16"/>
                 <w:szCs w:val="16"/>
                 <w:shd w:val="clear" w:color="auto" w:fill="FFFFFF"/>
@@ -19203,7 +19152,6 @@
             <w:r>
               <w:rPr>
                 <w:rFonts w:ascii="Arial" w:hAnsi="Arial"/>
-                <w:color w:val="172B4D"/>
                 <w:sz w:val="16"/>
                 <w:szCs w:val="16"/>
                 <w:shd w:val="clear" w:color="auto" w:fill="FFFFFF"/>
@@ -19228,7 +19176,6 @@
               <w:jc w:val="center"/>
               <w:rPr>
                 <w:rFonts w:ascii="Arial" w:hAnsi="Arial"/>
-                <w:color w:val="172B4D"/>
                 <w:sz w:val="16"/>
                 <w:szCs w:val="16"/>
                 <w:shd w:val="clear" w:color="auto" w:fill="FFFFFF"/>
@@ -19237,22 +19184,11 @@
             <w:r>
               <w:rPr>
                 <w:rFonts w:ascii="Arial" w:hAnsi="Arial"/>
-                <w:color w:val="172B4D"/>
                 <w:sz w:val="16"/>
                 <w:szCs w:val="16"/>
                 <w:shd w:val="clear" w:color="auto" w:fill="FFFFFF"/>
               </w:rPr>
-              <w:t>6</w:t>
-            </w:r>
-            <w:r>
-              <w:rPr>
-                <w:rFonts w:ascii="Arial" w:hAnsi="Arial"/>
-                <w:color w:val="172B4D"/>
-                <w:sz w:val="16"/>
-                <w:szCs w:val="16"/>
-                <w:shd w:val="clear" w:color="auto" w:fill="FFFFFF"/>
-              </w:rPr>
-              <w:t>551</w:t>
+              <w:t>6551</w:t>
             </w:r>
           </w:p>
         </w:tc>
@@ -19470,7 +19406,6 @@
             <w:r>
               <w:rPr>
                 <w:rFonts w:ascii="Arial" w:hAnsi="Arial"/>
-                <w:color w:val="172B4D"/>
                 <w:sz w:val="16"/>
                 <w:szCs w:val="16"/>
                 <w:shd w:val="clear" w:color="auto" w:fill="FFFFFF"/>
@@ -19495,7 +19430,6 @@
               <w:jc w:val="center"/>
               <w:rPr>
                 <w:rFonts w:ascii="Arial" w:hAnsi="Arial"/>
-                <w:color w:val="172B4D"/>
                 <w:sz w:val="16"/>
                 <w:szCs w:val="16"/>
                 <w:shd w:val="clear" w:color="auto" w:fill="FFFFFF"/>
@@ -19504,7 +19438,6 @@
             <w:r>
               <w:rPr>
                 <w:rFonts w:ascii="Arial" w:hAnsi="Arial"/>
-                <w:color w:val="172B4D"/>
                 <w:sz w:val="16"/>
                 <w:szCs w:val="16"/>
                 <w:shd w:val="clear" w:color="auto" w:fill="FFFFFF"/>
@@ -19726,7 +19659,6 @@
             <w:r>
               <w:rPr>
                 <w:rFonts w:ascii="Arial" w:hAnsi="Arial"/>
-                <w:color w:val="172B4D"/>
                 <w:sz w:val="16"/>
                 <w:szCs w:val="16"/>
                 <w:shd w:val="clear" w:color="auto" w:fill="FFFFFF"/>
@@ -19751,7 +19683,6 @@
               <w:jc w:val="center"/>
               <w:rPr>
                 <w:rFonts w:ascii="Arial" w:hAnsi="Arial"/>
-                <w:color w:val="172B4D"/>
                 <w:sz w:val="16"/>
                 <w:szCs w:val="16"/>
                 <w:shd w:val="clear" w:color="auto" w:fill="FFFFFF"/>
@@ -19760,7 +19691,6 @@
             <w:r>
               <w:rPr>
                 <w:rFonts w:ascii="Arial" w:hAnsi="Arial"/>
-                <w:color w:val="172B4D"/>
                 <w:sz w:val="16"/>
                 <w:szCs w:val="16"/>
                 <w:shd w:val="clear" w:color="auto" w:fill="FFFFFF"/>
@@ -19983,7 +19913,6 @@
             <w:r>
               <w:rPr>
                 <w:rFonts w:ascii="Arial" w:hAnsi="Arial"/>
-                <w:color w:val="172B4D"/>
                 <w:sz w:val="16"/>
                 <w:szCs w:val="16"/>
                 <w:shd w:val="clear" w:color="auto" w:fill="FFFFFF"/>
@@ -20008,7 +19937,6 @@
               <w:jc w:val="center"/>
               <w:rPr>
                 <w:rFonts w:ascii="Arial" w:hAnsi="Arial"/>
-                <w:color w:val="172B4D"/>
                 <w:sz w:val="16"/>
                 <w:szCs w:val="16"/>
                 <w:shd w:val="clear" w:color="auto" w:fill="FFFFFF"/>
@@ -20017,7 +19945,6 @@
             <w:r>
               <w:rPr>
                 <w:rFonts w:ascii="Arial" w:hAnsi="Arial"/>
-                <w:color w:val="172B4D"/>
                 <w:sz w:val="16"/>
                 <w:szCs w:val="16"/>
                 <w:shd w:val="clear" w:color="auto" w:fill="FFFFFF"/>
@@ -20193,7 +20120,7 @@
       </w:pPr>
     </w:p>
     <w:sectPr>
-      <w:footerReference w:type="default" r:id="rId8"/>
+      <w:footerReference w:type="default" r:id="rId7"/>
       <w:pgSz w:w="16838" w:h="11906" w:orient="landscape"/>
       <w:pgMar w:top="1134" w:right="1134" w:bottom="1693" w:left="1134" w:header="708" w:footer="1134" w:gutter="0"/>
       <w:cols w:space="708"/>
@@ -20295,10 +20222,6 @@
     </w:p>
   </w:footnote>
 </w:footnotes>
-</file>
-
-<file path=word/numbering.xml><?xml version="1.0" encoding="utf-8"?>
-<w:numbering xmlns:wpc="http://schemas.microsoft.com/office/word/2010/wordprocessingCanvas" xmlns:cx="http://schemas.microsoft.com/office/drawing/2014/chartex" xmlns:cx1="http://schemas.microsoft.com/office/drawing/2015/9/8/chartex" xmlns:cx2="http://schemas.microsoft.com/office/drawing/2015/10/21/chartex" xmlns:cx3="http://schemas.microsoft.com/office/drawing/2016/5/9/chartex" xmlns:cx4="http://schemas.microsoft.com/office/drawing/2016/5/10/chartex" xmlns:cx5="http://schemas.microsoft.com/office/drawing/2016/5/11/chartex" xmlns:cx6="http://schemas.microsoft.com/office/drawing/2016/5/12/chartex" xmlns:cx7="http://schemas.microsoft.com/office/drawing/2016/5/13/chartex" xmlns:cx8="http://schemas.microsoft.com/office/drawing/2016/5/14/chartex" xmlns:mc="http://schemas.openxmlformats.org/markup-compatibility/2006" xmlns:aink="http://schemas.microsoft.com/office/drawing/2016/ink" xmlns:am3d="http://schemas.microsoft.com/office/drawing/2017/model3d" xmlns:o="urn:schemas-microsoft-com:office:office" xmlns:oel="http://schemas.microsoft.com/office/2019/extlst" xmlns:r="http://schemas.openxmlformats.org/officeDocument/2006/relationships" xmlns:m="http://schemas.openxmlformats.org/officeDocument/2006/math" xmlns:v="urn:schemas-microsoft-com:vml" xmlns:wp14="http://schemas.microsoft.com/office/word/2010/wordprocessingDrawing" xmlns:wp="http://schemas.openxmlformats.org/drawingml/2006/wordprocessingDrawing" xmlns:w10="urn:schemas-microsoft-com:office:word" xmlns:w="http://schemas.openxmlformats.org/wordprocessingml/2006/main" xmlns:w14="http://schemas.microsoft.com/office/word/2010/wordml" xmlns:w15="http://schemas.microsoft.com/office/word/2012/wordml" xmlns:w16cex="http://schemas.microsoft.com/office/word/2018/wordml/cex" xmlns:w16cid="http://schemas.microsoft.com/office/word/2016/wordml/cid" xmlns:w16="http://schemas.microsoft.com/office/word/2018/wordml" xmlns:w16du="http://schemas.microsoft.com/office/word/2023/wordml/word16du" xmlns:w16sdtdh="http://schemas.microsoft.com/office/word/2020/wordml/sdtdatahash" xmlns:w16sdtfl="http://schemas.microsoft.com/office/word/2024/wordml/sdtformatlock" xmlns:w16se="http://schemas.microsoft.com/office/word/2015/wordml/symex" xmlns:wpg="http://schemas.microsoft.com/office/word/2010/wordprocessingGroup" xmlns:wpi="http://schemas.microsoft.com/office/word/2010/wordprocessingInk" xmlns:wne="http://schemas.microsoft.com/office/word/2006/wordml" xmlns:wps="http://schemas.microsoft.com/office/word/2010/wordprocessingShape" mc:Ignorable="w14 w15 w16se w16cid w16 w16cex w16sdtdh w16sdtfl w16du wp14"/>
 </file>
 
 <file path=word/styles.xml><?xml version="1.0" encoding="utf-8"?>

</xml_diff>

<commit_message>
Handled multiple .xlsx files input
</commit_message>
<xml_diff>
--- a/templates/Raport odnośnie urządzeń mobilnych umieszczonych w pociągach.docx
+++ b/templates/Raport odnośnie urządzeń mobilnych umieszczonych w pociągach.docx
@@ -23,7 +23,6 @@
         </w:rPr>
         <w:t>Raport odnośnie urządzeń mobilnych umieszczonych w pociągach za {</w:t>
       </w:r>
-      <w:proofErr w:type="spellStart"/>
       <w:r>
         <w:rPr>
           <w:rFonts w:ascii="Arial" w:hAnsi="Arial"/>
@@ -31,9 +30,8 @@
           <w:sz w:val="16"/>
           <w:szCs w:val="16"/>
         </w:rPr>
-        <w:t>month</w:t>
+        <w:t>time_period</w:t>
       </w:r>
-      <w:proofErr w:type="spellEnd"/>
       <w:r>
         <w:rPr>
           <w:rFonts w:ascii="Arial" w:hAnsi="Arial"/>
@@ -41,27 +39,7 @@
           <w:sz w:val="16"/>
           <w:szCs w:val="16"/>
         </w:rPr>
-        <w:t>} {</w:t>
-      </w:r>
-      <w:proofErr w:type="spellStart"/>
-      <w:r>
-        <w:rPr>
-          <w:rFonts w:ascii="Arial" w:hAnsi="Arial"/>
-          <w:b/>
-          <w:sz w:val="16"/>
-          <w:szCs w:val="16"/>
-        </w:rPr>
-        <w:t>year</w:t>
-      </w:r>
-      <w:proofErr w:type="spellEnd"/>
-      <w:r>
-        <w:rPr>
-          <w:rFonts w:ascii="Arial" w:hAnsi="Arial"/>
-          <w:b/>
-          <w:sz w:val="16"/>
-          <w:szCs w:val="16"/>
-        </w:rPr>
-        <w:t>}</w:t>
+        <w:t>} {year}</w:t>
       </w:r>
     </w:p>
     <w:p>
@@ -589,7 +567,15 @@
                 <w:sz w:val="16"/>
                 <w:szCs w:val="16"/>
               </w:rPr>
-              <w:t>zdalne uruchomienie aplikacji</w:t>
+              <w:t>Zdalne</w:t>
+            </w:r>
+            <w:r>
+              <w:rPr>
+                <w:rFonts w:ascii="Arial" w:hAnsi="Arial"/>
+                <w:sz w:val="16"/>
+                <w:szCs w:val="16"/>
+              </w:rPr>
+              <w:t xml:space="preserve"> uruchomienie aplikacji</w:t>
             </w:r>
           </w:p>
         </w:tc>
@@ -795,7 +781,15 @@
                 <w:sz w:val="16"/>
                 <w:szCs w:val="16"/>
               </w:rPr>
-              <w:t>zdalne uruchomienie aplikacji</w:t>
+              <w:t>Zdalne</w:t>
+            </w:r>
+            <w:r>
+              <w:rPr>
+                <w:rFonts w:ascii="Arial" w:hAnsi="Arial"/>
+                <w:sz w:val="16"/>
+                <w:szCs w:val="16"/>
+              </w:rPr>
+              <w:t xml:space="preserve"> uruchomienie aplikacji</w:t>
             </w:r>
           </w:p>
         </w:tc>
@@ -1000,7 +994,15 @@
                 <w:sz w:val="16"/>
                 <w:szCs w:val="16"/>
               </w:rPr>
-              <w:t>zdalne uruchomienie aplikacji</w:t>
+              <w:t>Zdalne</w:t>
+            </w:r>
+            <w:r>
+              <w:rPr>
+                <w:rFonts w:ascii="Arial" w:hAnsi="Arial"/>
+                <w:sz w:val="16"/>
+                <w:szCs w:val="16"/>
+              </w:rPr>
+              <w:t xml:space="preserve"> uruchomienie aplikacji</w:t>
             </w:r>
           </w:p>
         </w:tc>
@@ -1205,7 +1207,15 @@
                 <w:sz w:val="16"/>
                 <w:szCs w:val="16"/>
               </w:rPr>
-              <w:t>zdalne uruchomienie aplikacji</w:t>
+              <w:t>Zdalne</w:t>
+            </w:r>
+            <w:r>
+              <w:rPr>
+                <w:rFonts w:ascii="Arial" w:hAnsi="Arial"/>
+                <w:sz w:val="16"/>
+                <w:szCs w:val="16"/>
+              </w:rPr>
+              <w:t xml:space="preserve"> uruchomienie aplikacji</w:t>
             </w:r>
           </w:p>
         </w:tc>
@@ -1410,7 +1420,15 @@
                 <w:sz w:val="16"/>
                 <w:szCs w:val="16"/>
               </w:rPr>
-              <w:t>zdalne uruchomienie aplikacji</w:t>
+              <w:t>Zdalne</w:t>
+            </w:r>
+            <w:r>
+              <w:rPr>
+                <w:rFonts w:ascii="Arial" w:hAnsi="Arial"/>
+                <w:sz w:val="16"/>
+                <w:szCs w:val="16"/>
+              </w:rPr>
+              <w:t xml:space="preserve"> uruchomienie aplikacji</w:t>
             </w:r>
           </w:p>
         </w:tc>
@@ -1615,7 +1633,15 @@
                 <w:sz w:val="16"/>
                 <w:szCs w:val="16"/>
               </w:rPr>
-              <w:t>zdalne uruchomienie aplikacji</w:t>
+              <w:t>Zdalne</w:t>
+            </w:r>
+            <w:r>
+              <w:rPr>
+                <w:rFonts w:ascii="Arial" w:hAnsi="Arial"/>
+                <w:sz w:val="16"/>
+                <w:szCs w:val="16"/>
+              </w:rPr>
+              <w:t xml:space="preserve"> uruchomienie aplikacji</w:t>
             </w:r>
           </w:p>
         </w:tc>
@@ -1820,7 +1846,15 @@
                 <w:sz w:val="16"/>
                 <w:szCs w:val="16"/>
               </w:rPr>
-              <w:t>zdalne uruchomienie aplikacji</w:t>
+              <w:t>Zdalne</w:t>
+            </w:r>
+            <w:r>
+              <w:rPr>
+                <w:rFonts w:ascii="Arial" w:hAnsi="Arial"/>
+                <w:sz w:val="16"/>
+                <w:szCs w:val="16"/>
+              </w:rPr>
+              <w:t xml:space="preserve"> uruchomienie aplikacji</w:t>
             </w:r>
           </w:p>
         </w:tc>
@@ -2025,7 +2059,15 @@
                 <w:sz w:val="16"/>
                 <w:szCs w:val="16"/>
               </w:rPr>
-              <w:t>zdalne uruchomienie aplikacji</w:t>
+              <w:t>Zdalne</w:t>
+            </w:r>
+            <w:r>
+              <w:rPr>
+                <w:rFonts w:ascii="Arial" w:hAnsi="Arial"/>
+                <w:sz w:val="16"/>
+                <w:szCs w:val="16"/>
+              </w:rPr>
+              <w:t xml:space="preserve"> uruchomienie aplikacji</w:t>
             </w:r>
           </w:p>
         </w:tc>
@@ -2230,7 +2272,15 @@
                 <w:sz w:val="16"/>
                 <w:szCs w:val="16"/>
               </w:rPr>
-              <w:t>zdalne uruchomienie aplikacji</w:t>
+              <w:t>Zdalne</w:t>
+            </w:r>
+            <w:r>
+              <w:rPr>
+                <w:rFonts w:ascii="Arial" w:hAnsi="Arial"/>
+                <w:sz w:val="16"/>
+                <w:szCs w:val="16"/>
+              </w:rPr>
+              <w:t xml:space="preserve"> uruchomienie aplikacji</w:t>
             </w:r>
           </w:p>
         </w:tc>
@@ -2435,7 +2485,15 @@
                 <w:sz w:val="16"/>
                 <w:szCs w:val="16"/>
               </w:rPr>
-              <w:t>zdalne uruchomienie aplikacji</w:t>
+              <w:t>Zdalne</w:t>
+            </w:r>
+            <w:r>
+              <w:rPr>
+                <w:rFonts w:ascii="Arial" w:hAnsi="Arial"/>
+                <w:sz w:val="16"/>
+                <w:szCs w:val="16"/>
+              </w:rPr>
+              <w:t xml:space="preserve"> uruchomienie aplikacji</w:t>
             </w:r>
           </w:p>
         </w:tc>
@@ -2640,7 +2698,15 @@
                 <w:sz w:val="16"/>
                 <w:szCs w:val="16"/>
               </w:rPr>
-              <w:t>zdalne uruchomienie aplikacji</w:t>
+              <w:t>Zdalne</w:t>
+            </w:r>
+            <w:r>
+              <w:rPr>
+                <w:rFonts w:ascii="Arial" w:hAnsi="Arial"/>
+                <w:sz w:val="16"/>
+                <w:szCs w:val="16"/>
+              </w:rPr>
+              <w:t xml:space="preserve"> uruchomienie aplikacji</w:t>
             </w:r>
           </w:p>
         </w:tc>
@@ -2845,7 +2911,15 @@
                 <w:sz w:val="16"/>
                 <w:szCs w:val="16"/>
               </w:rPr>
-              <w:t>zdalne uruchomienie aplikacji</w:t>
+              <w:t>Zdalne</w:t>
+            </w:r>
+            <w:r>
+              <w:rPr>
+                <w:rFonts w:ascii="Arial" w:hAnsi="Arial"/>
+                <w:sz w:val="16"/>
+                <w:szCs w:val="16"/>
+              </w:rPr>
+              <w:t xml:space="preserve"> uruchomienie aplikacji</w:t>
             </w:r>
           </w:p>
         </w:tc>
@@ -3051,7 +3125,15 @@
                 <w:sz w:val="16"/>
                 <w:szCs w:val="16"/>
               </w:rPr>
-              <w:t>zdalne uruchomienie aplikacji</w:t>
+              <w:t>Zdalne</w:t>
+            </w:r>
+            <w:r>
+              <w:rPr>
+                <w:rFonts w:ascii="Arial" w:hAnsi="Arial"/>
+                <w:sz w:val="16"/>
+                <w:szCs w:val="16"/>
+              </w:rPr>
+              <w:t xml:space="preserve"> uruchomienie aplikacji</w:t>
             </w:r>
           </w:p>
         </w:tc>
@@ -3256,7 +3338,15 @@
                 <w:sz w:val="16"/>
                 <w:szCs w:val="16"/>
               </w:rPr>
-              <w:t>zdalne uruchomienie aplikacji</w:t>
+              <w:t>Zdalne</w:t>
+            </w:r>
+            <w:r>
+              <w:rPr>
+                <w:rFonts w:ascii="Arial" w:hAnsi="Arial"/>
+                <w:sz w:val="16"/>
+                <w:szCs w:val="16"/>
+              </w:rPr>
+              <w:t xml:space="preserve"> uruchomienie aplikacji</w:t>
             </w:r>
           </w:p>
         </w:tc>
@@ -3461,7 +3551,15 @@
                 <w:sz w:val="16"/>
                 <w:szCs w:val="16"/>
               </w:rPr>
-              <w:t>zdalne uruchomienie aplikacji</w:t>
+              <w:t>Zdalne</w:t>
+            </w:r>
+            <w:r>
+              <w:rPr>
+                <w:rFonts w:ascii="Arial" w:hAnsi="Arial"/>
+                <w:sz w:val="16"/>
+                <w:szCs w:val="16"/>
+              </w:rPr>
+              <w:t xml:space="preserve"> uruchomienie aplikacji</w:t>
             </w:r>
           </w:p>
         </w:tc>
@@ -3666,7 +3764,15 @@
                 <w:sz w:val="16"/>
                 <w:szCs w:val="16"/>
               </w:rPr>
-              <w:t>zdalne uruchomienie aplikacji</w:t>
+              <w:t>Zdalne</w:t>
+            </w:r>
+            <w:r>
+              <w:rPr>
+                <w:rFonts w:ascii="Arial" w:hAnsi="Arial"/>
+                <w:sz w:val="16"/>
+                <w:szCs w:val="16"/>
+              </w:rPr>
+              <w:t xml:space="preserve"> uruchomienie aplikacji</w:t>
             </w:r>
           </w:p>
         </w:tc>
@@ -3871,7 +3977,15 @@
                 <w:sz w:val="16"/>
                 <w:szCs w:val="16"/>
               </w:rPr>
-              <w:t>zdalne uruchomienie aplikacji</w:t>
+              <w:t>Zdalne</w:t>
+            </w:r>
+            <w:r>
+              <w:rPr>
+                <w:rFonts w:ascii="Arial" w:hAnsi="Arial"/>
+                <w:sz w:val="16"/>
+                <w:szCs w:val="16"/>
+              </w:rPr>
+              <w:t xml:space="preserve"> uruchomienie aplikacji</w:t>
             </w:r>
           </w:p>
         </w:tc>
@@ -4077,7 +4191,15 @@
                 <w:sz w:val="16"/>
                 <w:szCs w:val="16"/>
               </w:rPr>
-              <w:t>zdalne uruchomienie aplikacji</w:t>
+              <w:t>Zdalne</w:t>
+            </w:r>
+            <w:r>
+              <w:rPr>
+                <w:rFonts w:ascii="Arial" w:hAnsi="Arial"/>
+                <w:sz w:val="16"/>
+                <w:szCs w:val="16"/>
+              </w:rPr>
+              <w:t xml:space="preserve"> uruchomienie aplikacji</w:t>
             </w:r>
           </w:p>
         </w:tc>
@@ -4282,7 +4404,15 @@
                 <w:sz w:val="16"/>
                 <w:szCs w:val="16"/>
               </w:rPr>
-              <w:t>zdalne uruchomienie aplikacji</w:t>
+              <w:t>Zdalne</w:t>
+            </w:r>
+            <w:r>
+              <w:rPr>
+                <w:rFonts w:ascii="Arial" w:hAnsi="Arial"/>
+                <w:sz w:val="16"/>
+                <w:szCs w:val="16"/>
+              </w:rPr>
+              <w:t xml:space="preserve"> uruchomienie aplikacji</w:t>
             </w:r>
           </w:p>
         </w:tc>
@@ -4487,7 +4617,15 @@
                 <w:sz w:val="16"/>
                 <w:szCs w:val="16"/>
               </w:rPr>
-              <w:t>zdalne uruchomienie aplikacji</w:t>
+              <w:t>Zdalne</w:t>
+            </w:r>
+            <w:r>
+              <w:rPr>
+                <w:rFonts w:ascii="Arial" w:hAnsi="Arial"/>
+                <w:sz w:val="16"/>
+                <w:szCs w:val="16"/>
+              </w:rPr>
+              <w:t xml:space="preserve"> uruchomienie aplikacji</w:t>
             </w:r>
           </w:p>
         </w:tc>
@@ -4692,7 +4830,15 @@
                 <w:sz w:val="16"/>
                 <w:szCs w:val="16"/>
               </w:rPr>
-              <w:t>zdalne uruchomienie aplikacji</w:t>
+              <w:t>Zdalne</w:t>
+            </w:r>
+            <w:r>
+              <w:rPr>
+                <w:rFonts w:ascii="Arial" w:hAnsi="Arial"/>
+                <w:sz w:val="16"/>
+                <w:szCs w:val="16"/>
+              </w:rPr>
+              <w:t xml:space="preserve"> uruchomienie aplikacji</w:t>
             </w:r>
           </w:p>
         </w:tc>
@@ -4897,7 +5043,15 @@
                 <w:sz w:val="16"/>
                 <w:szCs w:val="16"/>
               </w:rPr>
-              <w:t>zdalne uruchomienie aplikacji</w:t>
+              <w:t>Zdalne</w:t>
+            </w:r>
+            <w:r>
+              <w:rPr>
+                <w:rFonts w:ascii="Arial" w:hAnsi="Arial"/>
+                <w:sz w:val="16"/>
+                <w:szCs w:val="16"/>
+              </w:rPr>
+              <w:t xml:space="preserve"> uruchomienie aplikacji</w:t>
             </w:r>
           </w:p>
         </w:tc>
@@ -5102,7 +5256,15 @@
                 <w:sz w:val="16"/>
                 <w:szCs w:val="16"/>
               </w:rPr>
-              <w:t>zdalne uruchomienie aplikacji</w:t>
+              <w:t>Zdalne</w:t>
+            </w:r>
+            <w:r>
+              <w:rPr>
+                <w:rFonts w:ascii="Arial" w:hAnsi="Arial"/>
+                <w:sz w:val="16"/>
+                <w:szCs w:val="16"/>
+              </w:rPr>
+              <w:t xml:space="preserve"> uruchomienie aplikacji</w:t>
             </w:r>
           </w:p>
         </w:tc>
@@ -5307,7 +5469,15 @@
                 <w:sz w:val="16"/>
                 <w:szCs w:val="16"/>
               </w:rPr>
-              <w:t>zdalne uruchomienie aplikacji</w:t>
+              <w:t>Zdalne</w:t>
+            </w:r>
+            <w:r>
+              <w:rPr>
+                <w:rFonts w:ascii="Arial" w:hAnsi="Arial"/>
+                <w:sz w:val="16"/>
+                <w:szCs w:val="16"/>
+              </w:rPr>
+              <w:t xml:space="preserve"> uruchomienie aplikacji</w:t>
             </w:r>
           </w:p>
         </w:tc>
@@ -5512,7 +5682,15 @@
                 <w:sz w:val="16"/>
                 <w:szCs w:val="16"/>
               </w:rPr>
-              <w:t>zdalne uruchomienie aplikacji</w:t>
+              <w:t>Zdalne</w:t>
+            </w:r>
+            <w:r>
+              <w:rPr>
+                <w:rFonts w:ascii="Arial" w:hAnsi="Arial"/>
+                <w:sz w:val="16"/>
+                <w:szCs w:val="16"/>
+              </w:rPr>
+              <w:t xml:space="preserve"> uruchomienie aplikacji</w:t>
             </w:r>
           </w:p>
         </w:tc>
@@ -5717,7 +5895,15 @@
                 <w:sz w:val="16"/>
                 <w:szCs w:val="16"/>
               </w:rPr>
-              <w:t>zdalne uruchomienie aplikacji</w:t>
+              <w:t>Zdalne</w:t>
+            </w:r>
+            <w:r>
+              <w:rPr>
+                <w:rFonts w:ascii="Arial" w:hAnsi="Arial"/>
+                <w:sz w:val="16"/>
+                <w:szCs w:val="16"/>
+              </w:rPr>
+              <w:t xml:space="preserve"> uruchomienie aplikacji</w:t>
             </w:r>
           </w:p>
         </w:tc>
@@ -5920,7 +6106,15 @@
                 <w:sz w:val="16"/>
                 <w:szCs w:val="16"/>
               </w:rPr>
-              <w:t>zdalne uruchomienie aplikacji</w:t>
+              <w:t>Zdalne</w:t>
+            </w:r>
+            <w:r>
+              <w:rPr>
+                <w:rFonts w:ascii="Arial" w:hAnsi="Arial"/>
+                <w:sz w:val="16"/>
+                <w:szCs w:val="16"/>
+              </w:rPr>
+              <w:t xml:space="preserve"> uruchomienie aplikacji</w:t>
             </w:r>
           </w:p>
         </w:tc>
@@ -6124,7 +6318,15 @@
                 <w:sz w:val="16"/>
                 <w:szCs w:val="16"/>
               </w:rPr>
-              <w:t>zdalne uruchomienie aplikacji</w:t>
+              <w:t>Zdalne</w:t>
+            </w:r>
+            <w:r>
+              <w:rPr>
+                <w:rFonts w:ascii="Arial" w:hAnsi="Arial"/>
+                <w:sz w:val="16"/>
+                <w:szCs w:val="16"/>
+              </w:rPr>
+              <w:t xml:space="preserve"> uruchomienie aplikacji</w:t>
             </w:r>
           </w:p>
         </w:tc>
@@ -6327,7 +6529,15 @@
                 <w:sz w:val="16"/>
                 <w:szCs w:val="16"/>
               </w:rPr>
-              <w:t>zdalne uruchomienie aplikacji</w:t>
+              <w:t>Zdalne</w:t>
+            </w:r>
+            <w:r>
+              <w:rPr>
+                <w:rFonts w:ascii="Arial" w:hAnsi="Arial"/>
+                <w:sz w:val="16"/>
+                <w:szCs w:val="16"/>
+              </w:rPr>
+              <w:t xml:space="preserve"> uruchomienie aplikacji</w:t>
             </w:r>
           </w:p>
         </w:tc>
@@ -6530,7 +6740,15 @@
                 <w:sz w:val="16"/>
                 <w:szCs w:val="16"/>
               </w:rPr>
-              <w:t>zdalne uruchomienie aplikacji</w:t>
+              <w:t>Zdalne</w:t>
+            </w:r>
+            <w:r>
+              <w:rPr>
+                <w:rFonts w:ascii="Arial" w:hAnsi="Arial"/>
+                <w:sz w:val="16"/>
+                <w:szCs w:val="16"/>
+              </w:rPr>
+              <w:t xml:space="preserve"> uruchomienie aplikacji</w:t>
             </w:r>
           </w:p>
         </w:tc>
@@ -6733,7 +6951,15 @@
                 <w:sz w:val="16"/>
                 <w:szCs w:val="16"/>
               </w:rPr>
-              <w:t>zdalne uruchomienie aplikacji</w:t>
+              <w:t>Zdalne</w:t>
+            </w:r>
+            <w:r>
+              <w:rPr>
+                <w:rFonts w:ascii="Arial" w:hAnsi="Arial"/>
+                <w:sz w:val="16"/>
+                <w:szCs w:val="16"/>
+              </w:rPr>
+              <w:t xml:space="preserve"> uruchomienie aplikacji</w:t>
             </w:r>
           </w:p>
         </w:tc>
@@ -6936,7 +7162,15 @@
                 <w:sz w:val="16"/>
                 <w:szCs w:val="16"/>
               </w:rPr>
-              <w:t>zdalne uruchomienie aplikacji</w:t>
+              <w:t>Zdalne</w:t>
+            </w:r>
+            <w:r>
+              <w:rPr>
+                <w:rFonts w:ascii="Arial" w:hAnsi="Arial"/>
+                <w:sz w:val="16"/>
+                <w:szCs w:val="16"/>
+              </w:rPr>
+              <w:t xml:space="preserve"> uruchomienie aplikacji</w:t>
             </w:r>
           </w:p>
         </w:tc>
@@ -7139,7 +7373,15 @@
                 <w:sz w:val="16"/>
                 <w:szCs w:val="16"/>
               </w:rPr>
-              <w:t>zdalne uruchomienie aplikacji</w:t>
+              <w:t>Zdalne</w:t>
+            </w:r>
+            <w:r>
+              <w:rPr>
+                <w:rFonts w:ascii="Arial" w:hAnsi="Arial"/>
+                <w:sz w:val="16"/>
+                <w:szCs w:val="16"/>
+              </w:rPr>
+              <w:t xml:space="preserve"> uruchomienie aplikacji</w:t>
             </w:r>
           </w:p>
         </w:tc>
@@ -7342,7 +7584,15 @@
                 <w:sz w:val="16"/>
                 <w:szCs w:val="16"/>
               </w:rPr>
-              <w:t>zdalne uruchomienie aplikacji</w:t>
+              <w:t>Zdalne</w:t>
+            </w:r>
+            <w:r>
+              <w:rPr>
+                <w:rFonts w:ascii="Arial" w:hAnsi="Arial"/>
+                <w:sz w:val="16"/>
+                <w:szCs w:val="16"/>
+              </w:rPr>
+              <w:t xml:space="preserve"> uruchomienie aplikacji</w:t>
             </w:r>
           </w:p>
         </w:tc>
@@ -7545,7 +7795,15 @@
                 <w:sz w:val="16"/>
                 <w:szCs w:val="16"/>
               </w:rPr>
-              <w:t>zdalne uruchomienie aplikacji</w:t>
+              <w:t>Zdalne</w:t>
+            </w:r>
+            <w:r>
+              <w:rPr>
+                <w:rFonts w:ascii="Arial" w:hAnsi="Arial"/>
+                <w:sz w:val="16"/>
+                <w:szCs w:val="16"/>
+              </w:rPr>
+              <w:t xml:space="preserve"> uruchomienie aplikacji</w:t>
             </w:r>
           </w:p>
         </w:tc>
@@ -7748,7 +8006,15 @@
                 <w:sz w:val="16"/>
                 <w:szCs w:val="16"/>
               </w:rPr>
-              <w:t>zdalne uruchomienie aplikacji</w:t>
+              <w:t>Zdalne</w:t>
+            </w:r>
+            <w:r>
+              <w:rPr>
+                <w:rFonts w:ascii="Arial" w:hAnsi="Arial"/>
+                <w:sz w:val="16"/>
+                <w:szCs w:val="16"/>
+              </w:rPr>
+              <w:t xml:space="preserve"> uruchomienie aplikacji</w:t>
             </w:r>
           </w:p>
         </w:tc>
@@ -7951,7 +8217,15 @@
                 <w:sz w:val="16"/>
                 <w:szCs w:val="16"/>
               </w:rPr>
-              <w:t>zdalne uruchomienie aplikacji</w:t>
+              <w:t>Zdalne</w:t>
+            </w:r>
+            <w:r>
+              <w:rPr>
+                <w:rFonts w:ascii="Arial" w:hAnsi="Arial"/>
+                <w:sz w:val="16"/>
+                <w:szCs w:val="16"/>
+              </w:rPr>
+              <w:t xml:space="preserve"> uruchomienie aplikacji</w:t>
             </w:r>
           </w:p>
         </w:tc>
@@ -8154,7 +8428,15 @@
                 <w:sz w:val="16"/>
                 <w:szCs w:val="16"/>
               </w:rPr>
-              <w:t>zdalne uruchomienie aplikacji</w:t>
+              <w:t>Zdalne</w:t>
+            </w:r>
+            <w:r>
+              <w:rPr>
+                <w:rFonts w:ascii="Arial" w:hAnsi="Arial"/>
+                <w:sz w:val="16"/>
+                <w:szCs w:val="16"/>
+              </w:rPr>
+              <w:t xml:space="preserve"> uruchomienie aplikacji</w:t>
             </w:r>
           </w:p>
         </w:tc>
@@ -8357,7 +8639,15 @@
                 <w:sz w:val="16"/>
                 <w:szCs w:val="16"/>
               </w:rPr>
-              <w:t>zdalne uruchomienie aplikacji</w:t>
+              <w:t>Zdalne</w:t>
+            </w:r>
+            <w:r>
+              <w:rPr>
+                <w:rFonts w:ascii="Arial" w:hAnsi="Arial"/>
+                <w:sz w:val="16"/>
+                <w:szCs w:val="16"/>
+              </w:rPr>
+              <w:t xml:space="preserve"> uruchomienie aplikacji</w:t>
             </w:r>
           </w:p>
         </w:tc>
@@ -8561,7 +8851,15 @@
                 <w:sz w:val="16"/>
                 <w:szCs w:val="16"/>
               </w:rPr>
-              <w:t>zdalne uruchomienie aplikacji</w:t>
+              <w:t>Zdalne</w:t>
+            </w:r>
+            <w:r>
+              <w:rPr>
+                <w:rFonts w:ascii="Arial" w:hAnsi="Arial"/>
+                <w:sz w:val="16"/>
+                <w:szCs w:val="16"/>
+              </w:rPr>
+              <w:t xml:space="preserve"> uruchomienie aplikacji</w:t>
             </w:r>
           </w:p>
         </w:tc>
@@ -8765,7 +9063,15 @@
                 <w:sz w:val="16"/>
                 <w:szCs w:val="16"/>
               </w:rPr>
-              <w:t>zdalne uruchomienie aplikacji</w:t>
+              <w:t>Zdalne</w:t>
+            </w:r>
+            <w:r>
+              <w:rPr>
+                <w:rFonts w:ascii="Arial" w:hAnsi="Arial"/>
+                <w:sz w:val="16"/>
+                <w:szCs w:val="16"/>
+              </w:rPr>
+              <w:t xml:space="preserve"> uruchomienie aplikacji</w:t>
             </w:r>
           </w:p>
         </w:tc>
@@ -8968,7 +9274,15 @@
                 <w:sz w:val="16"/>
                 <w:szCs w:val="16"/>
               </w:rPr>
-              <w:t>zdalne uruchomienie aplikacji</w:t>
+              <w:t>Zdalne</w:t>
+            </w:r>
+            <w:r>
+              <w:rPr>
+                <w:rFonts w:ascii="Arial" w:hAnsi="Arial"/>
+                <w:sz w:val="16"/>
+                <w:szCs w:val="16"/>
+              </w:rPr>
+              <w:t xml:space="preserve"> uruchomienie aplikacji</w:t>
             </w:r>
           </w:p>
         </w:tc>
@@ -9172,7 +9486,15 @@
                 <w:sz w:val="16"/>
                 <w:szCs w:val="16"/>
               </w:rPr>
-              <w:t>zdalne uruchomienie aplikacji</w:t>
+              <w:t>Zdalne</w:t>
+            </w:r>
+            <w:r>
+              <w:rPr>
+                <w:rFonts w:ascii="Arial" w:hAnsi="Arial"/>
+                <w:sz w:val="16"/>
+                <w:szCs w:val="16"/>
+              </w:rPr>
+              <w:t xml:space="preserve"> uruchomienie aplikacji</w:t>
             </w:r>
           </w:p>
         </w:tc>
@@ -9375,7 +9697,15 @@
                 <w:sz w:val="16"/>
                 <w:szCs w:val="16"/>
               </w:rPr>
-              <w:t>zdalne uruchomienie aplikacji</w:t>
+              <w:t>Zdalne</w:t>
+            </w:r>
+            <w:r>
+              <w:rPr>
+                <w:rFonts w:ascii="Arial" w:hAnsi="Arial"/>
+                <w:sz w:val="16"/>
+                <w:szCs w:val="16"/>
+              </w:rPr>
+              <w:t xml:space="preserve"> uruchomienie aplikacji</w:t>
             </w:r>
           </w:p>
         </w:tc>
@@ -9578,7 +9908,15 @@
                 <w:sz w:val="16"/>
                 <w:szCs w:val="16"/>
               </w:rPr>
-              <w:t>zdalne uruchomienie aplikacji</w:t>
+              <w:t>Zdalne</w:t>
+            </w:r>
+            <w:r>
+              <w:rPr>
+                <w:rFonts w:ascii="Arial" w:hAnsi="Arial"/>
+                <w:sz w:val="16"/>
+                <w:szCs w:val="16"/>
+              </w:rPr>
+              <w:t xml:space="preserve"> uruchomienie aplikacji</w:t>
             </w:r>
           </w:p>
         </w:tc>
@@ -9781,7 +10119,15 @@
                 <w:sz w:val="16"/>
                 <w:szCs w:val="16"/>
               </w:rPr>
-              <w:t>zdalne uruchomienie aplikacji</w:t>
+              <w:t>Zdalne</w:t>
+            </w:r>
+            <w:r>
+              <w:rPr>
+                <w:rFonts w:ascii="Arial" w:hAnsi="Arial"/>
+                <w:sz w:val="16"/>
+                <w:szCs w:val="16"/>
+              </w:rPr>
+              <w:t xml:space="preserve"> uruchomienie aplikacji</w:t>
             </w:r>
           </w:p>
         </w:tc>
@@ -9984,7 +10330,15 @@
                 <w:sz w:val="16"/>
                 <w:szCs w:val="16"/>
               </w:rPr>
-              <w:t>zdalne uruchomienie aplikacji</w:t>
+              <w:t>Zdalne</w:t>
+            </w:r>
+            <w:r>
+              <w:rPr>
+                <w:rFonts w:ascii="Arial" w:hAnsi="Arial"/>
+                <w:sz w:val="16"/>
+                <w:szCs w:val="16"/>
+              </w:rPr>
+              <w:t xml:space="preserve"> uruchomienie aplikacji</w:t>
             </w:r>
           </w:p>
         </w:tc>
@@ -10187,7 +10541,15 @@
                 <w:sz w:val="16"/>
                 <w:szCs w:val="16"/>
               </w:rPr>
-              <w:t>zdalne uruchomienie aplikacji</w:t>
+              <w:t>Zdalne</w:t>
+            </w:r>
+            <w:r>
+              <w:rPr>
+                <w:rFonts w:ascii="Arial" w:hAnsi="Arial"/>
+                <w:sz w:val="16"/>
+                <w:szCs w:val="16"/>
+              </w:rPr>
+              <w:t xml:space="preserve"> uruchomienie aplikacji</w:t>
             </w:r>
           </w:p>
         </w:tc>
@@ -10390,7 +10752,15 @@
                 <w:sz w:val="16"/>
                 <w:szCs w:val="16"/>
               </w:rPr>
-              <w:t>zdalne uruchomienie aplikacji</w:t>
+              <w:t>Zdalne</w:t>
+            </w:r>
+            <w:r>
+              <w:rPr>
+                <w:rFonts w:ascii="Arial" w:hAnsi="Arial"/>
+                <w:sz w:val="16"/>
+                <w:szCs w:val="16"/>
+              </w:rPr>
+              <w:t xml:space="preserve"> uruchomienie aplikacji</w:t>
             </w:r>
           </w:p>
         </w:tc>
@@ -10593,7 +10963,15 @@
                 <w:sz w:val="16"/>
                 <w:szCs w:val="16"/>
               </w:rPr>
-              <w:t>zdalne uruchomienie aplikacji</w:t>
+              <w:t>Zdalne</w:t>
+            </w:r>
+            <w:r>
+              <w:rPr>
+                <w:rFonts w:ascii="Arial" w:hAnsi="Arial"/>
+                <w:sz w:val="16"/>
+                <w:szCs w:val="16"/>
+              </w:rPr>
+              <w:t xml:space="preserve"> uruchomienie aplikacji</w:t>
             </w:r>
           </w:p>
         </w:tc>
@@ -10796,7 +11174,15 @@
                 <w:sz w:val="16"/>
                 <w:szCs w:val="16"/>
               </w:rPr>
-              <w:t>zdalne uruchomienie aplikacji</w:t>
+              <w:t>Zdalne</w:t>
+            </w:r>
+            <w:r>
+              <w:rPr>
+                <w:rFonts w:ascii="Arial" w:hAnsi="Arial"/>
+                <w:sz w:val="16"/>
+                <w:szCs w:val="16"/>
+              </w:rPr>
+              <w:t xml:space="preserve"> uruchomienie aplikacji</w:t>
             </w:r>
           </w:p>
         </w:tc>
@@ -10999,7 +11385,15 @@
                 <w:sz w:val="16"/>
                 <w:szCs w:val="16"/>
               </w:rPr>
-              <w:t>zdalne uruchomienie aplikacji</w:t>
+              <w:t>Zdalne</w:t>
+            </w:r>
+            <w:r>
+              <w:rPr>
+                <w:rFonts w:ascii="Arial" w:hAnsi="Arial"/>
+                <w:sz w:val="16"/>
+                <w:szCs w:val="16"/>
+              </w:rPr>
+              <w:t xml:space="preserve"> uruchomienie aplikacji</w:t>
             </w:r>
           </w:p>
         </w:tc>
@@ -11202,7 +11596,15 @@
                 <w:sz w:val="16"/>
                 <w:szCs w:val="16"/>
               </w:rPr>
-              <w:t>zdalne uruchomienie aplikacji</w:t>
+              <w:t>Zdalne</w:t>
+            </w:r>
+            <w:r>
+              <w:rPr>
+                <w:rFonts w:ascii="Arial" w:hAnsi="Arial"/>
+                <w:sz w:val="16"/>
+                <w:szCs w:val="16"/>
+              </w:rPr>
+              <w:t xml:space="preserve"> uruchomienie aplikacji</w:t>
             </w:r>
           </w:p>
         </w:tc>
@@ -11405,7 +11807,15 @@
                 <w:sz w:val="16"/>
                 <w:szCs w:val="16"/>
               </w:rPr>
-              <w:t>zdalne uruchomienie aplikacji</w:t>
+              <w:t>Zdalne</w:t>
+            </w:r>
+            <w:r>
+              <w:rPr>
+                <w:rFonts w:ascii="Arial" w:hAnsi="Arial"/>
+                <w:sz w:val="16"/>
+                <w:szCs w:val="16"/>
+              </w:rPr>
+              <w:t xml:space="preserve"> uruchomienie aplikacji</w:t>
             </w:r>
           </w:p>
         </w:tc>
@@ -11608,7 +12018,15 @@
                 <w:sz w:val="16"/>
                 <w:szCs w:val="16"/>
               </w:rPr>
-              <w:t>zdalne uruchomienie aplikacji</w:t>
+              <w:t>Zdalne</w:t>
+            </w:r>
+            <w:r>
+              <w:rPr>
+                <w:rFonts w:ascii="Arial" w:hAnsi="Arial"/>
+                <w:sz w:val="16"/>
+                <w:szCs w:val="16"/>
+              </w:rPr>
+              <w:t xml:space="preserve"> uruchomienie aplikacji</w:t>
             </w:r>
           </w:p>
         </w:tc>
@@ -11811,7 +12229,15 @@
                 <w:sz w:val="16"/>
                 <w:szCs w:val="16"/>
               </w:rPr>
-              <w:t>zdalne uruchomienie aplikacji</w:t>
+              <w:t>Zdalne</w:t>
+            </w:r>
+            <w:r>
+              <w:rPr>
+                <w:rFonts w:ascii="Arial" w:hAnsi="Arial"/>
+                <w:sz w:val="16"/>
+                <w:szCs w:val="16"/>
+              </w:rPr>
+              <w:t xml:space="preserve"> uruchomienie aplikacji</w:t>
             </w:r>
           </w:p>
         </w:tc>
@@ -12014,7 +12440,15 @@
                 <w:sz w:val="16"/>
                 <w:szCs w:val="16"/>
               </w:rPr>
-              <w:t>zdalne uruchomienie aplikacji</w:t>
+              <w:t>Zdalne</w:t>
+            </w:r>
+            <w:r>
+              <w:rPr>
+                <w:rFonts w:ascii="Arial" w:hAnsi="Arial"/>
+                <w:sz w:val="16"/>
+                <w:szCs w:val="16"/>
+              </w:rPr>
+              <w:t xml:space="preserve"> uruchomienie aplikacji</w:t>
             </w:r>
           </w:p>
         </w:tc>
@@ -12218,7 +12652,15 @@
                 <w:sz w:val="16"/>
                 <w:szCs w:val="16"/>
               </w:rPr>
-              <w:t>zdalne uruchomienie aplikacji</w:t>
+              <w:t>Zdalne</w:t>
+            </w:r>
+            <w:r>
+              <w:rPr>
+                <w:rFonts w:ascii="Arial" w:hAnsi="Arial"/>
+                <w:sz w:val="16"/>
+                <w:szCs w:val="16"/>
+              </w:rPr>
+              <w:t xml:space="preserve"> uruchomienie aplikacji</w:t>
             </w:r>
           </w:p>
         </w:tc>
@@ -12421,7 +12863,15 @@
                 <w:sz w:val="16"/>
                 <w:szCs w:val="16"/>
               </w:rPr>
-              <w:t>zdalne uruchomienie aplikacji</w:t>
+              <w:t>Zdalne</w:t>
+            </w:r>
+            <w:r>
+              <w:rPr>
+                <w:rFonts w:ascii="Arial" w:hAnsi="Arial"/>
+                <w:sz w:val="16"/>
+                <w:szCs w:val="16"/>
+              </w:rPr>
+              <w:t xml:space="preserve"> uruchomienie aplikacji</w:t>
             </w:r>
           </w:p>
         </w:tc>
@@ -12624,7 +13074,15 @@
                 <w:sz w:val="16"/>
                 <w:szCs w:val="16"/>
               </w:rPr>
-              <w:t>zdalne uruchomienie aplikacji</w:t>
+              <w:t>Zdalne</w:t>
+            </w:r>
+            <w:r>
+              <w:rPr>
+                <w:rFonts w:ascii="Arial" w:hAnsi="Arial"/>
+                <w:sz w:val="16"/>
+                <w:szCs w:val="16"/>
+              </w:rPr>
+              <w:t xml:space="preserve"> uruchomienie aplikacji</w:t>
             </w:r>
           </w:p>
         </w:tc>
@@ -12827,7 +13285,15 @@
                 <w:sz w:val="16"/>
                 <w:szCs w:val="16"/>
               </w:rPr>
-              <w:t>zdalne uruchomienie aplikacji</w:t>
+              <w:t>Zdalne</w:t>
+            </w:r>
+            <w:r>
+              <w:rPr>
+                <w:rFonts w:ascii="Arial" w:hAnsi="Arial"/>
+                <w:sz w:val="16"/>
+                <w:szCs w:val="16"/>
+              </w:rPr>
+              <w:t xml:space="preserve"> uruchomienie aplikacji</w:t>
             </w:r>
           </w:p>
         </w:tc>
@@ -13030,7 +13496,15 @@
                 <w:sz w:val="16"/>
                 <w:szCs w:val="16"/>
               </w:rPr>
-              <w:t>zdalne uruchomienie aplikacji</w:t>
+              <w:t>Zdalne</w:t>
+            </w:r>
+            <w:r>
+              <w:rPr>
+                <w:rFonts w:ascii="Arial" w:hAnsi="Arial"/>
+                <w:sz w:val="16"/>
+                <w:szCs w:val="16"/>
+              </w:rPr>
+              <w:t xml:space="preserve"> uruchomienie aplikacji</w:t>
             </w:r>
           </w:p>
         </w:tc>
@@ -13233,7 +13707,15 @@
                 <w:sz w:val="16"/>
                 <w:szCs w:val="16"/>
               </w:rPr>
-              <w:t>zdalne uruchomienie aplikacji</w:t>
+              <w:t>Zdalne</w:t>
+            </w:r>
+            <w:r>
+              <w:rPr>
+                <w:rFonts w:ascii="Arial" w:hAnsi="Arial"/>
+                <w:sz w:val="16"/>
+                <w:szCs w:val="16"/>
+              </w:rPr>
+              <w:t xml:space="preserve"> uruchomienie aplikacji</w:t>
             </w:r>
           </w:p>
         </w:tc>
@@ -13436,7 +13918,15 @@
                 <w:sz w:val="16"/>
                 <w:szCs w:val="16"/>
               </w:rPr>
-              <w:t>zdalne uruchomienie aplikacji</w:t>
+              <w:t>Zdalne</w:t>
+            </w:r>
+            <w:r>
+              <w:rPr>
+                <w:rFonts w:ascii="Arial" w:hAnsi="Arial"/>
+                <w:sz w:val="16"/>
+                <w:szCs w:val="16"/>
+              </w:rPr>
+              <w:t xml:space="preserve"> uruchomienie aplikacji</w:t>
             </w:r>
           </w:p>
         </w:tc>
@@ -13639,7 +14129,15 @@
                 <w:sz w:val="16"/>
                 <w:szCs w:val="16"/>
               </w:rPr>
-              <w:t>zdalne uruchomienie aplikacji</w:t>
+              <w:t>Zdalne</w:t>
+            </w:r>
+            <w:r>
+              <w:rPr>
+                <w:rFonts w:ascii="Arial" w:hAnsi="Arial"/>
+                <w:sz w:val="16"/>
+                <w:szCs w:val="16"/>
+              </w:rPr>
+              <w:t xml:space="preserve"> uruchomienie aplikacji</w:t>
             </w:r>
           </w:p>
         </w:tc>
@@ -13842,7 +14340,15 @@
                 <w:sz w:val="16"/>
                 <w:szCs w:val="16"/>
               </w:rPr>
-              <w:t>zdalne uruchomienie aplikacji</w:t>
+              <w:t>Zdalne</w:t>
+            </w:r>
+            <w:r>
+              <w:rPr>
+                <w:rFonts w:ascii="Arial" w:hAnsi="Arial"/>
+                <w:sz w:val="16"/>
+                <w:szCs w:val="16"/>
+              </w:rPr>
+              <w:t xml:space="preserve"> uruchomienie aplikacji</w:t>
             </w:r>
           </w:p>
         </w:tc>
@@ -14045,7 +14551,15 @@
                 <w:sz w:val="16"/>
                 <w:szCs w:val="16"/>
               </w:rPr>
-              <w:t>zdalne uruchomienie aplikacji</w:t>
+              <w:t>Zdalne</w:t>
+            </w:r>
+            <w:r>
+              <w:rPr>
+                <w:rFonts w:ascii="Arial" w:hAnsi="Arial"/>
+                <w:sz w:val="16"/>
+                <w:szCs w:val="16"/>
+              </w:rPr>
+              <w:t xml:space="preserve"> uruchomienie aplikacji</w:t>
             </w:r>
           </w:p>
         </w:tc>
@@ -14248,7 +14762,15 @@
                 <w:sz w:val="16"/>
                 <w:szCs w:val="16"/>
               </w:rPr>
-              <w:t>zdalne uruchomienie aplikacji</w:t>
+              <w:t>Zdalne</w:t>
+            </w:r>
+            <w:r>
+              <w:rPr>
+                <w:rFonts w:ascii="Arial" w:hAnsi="Arial"/>
+                <w:sz w:val="16"/>
+                <w:szCs w:val="16"/>
+              </w:rPr>
+              <w:t xml:space="preserve"> uruchomienie aplikacji</w:t>
             </w:r>
           </w:p>
         </w:tc>
@@ -14451,7 +14973,15 @@
                 <w:sz w:val="16"/>
                 <w:szCs w:val="16"/>
               </w:rPr>
-              <w:t>zdalne uruchomienie aplikacji</w:t>
+              <w:t>Zdalne</w:t>
+            </w:r>
+            <w:r>
+              <w:rPr>
+                <w:rFonts w:ascii="Arial" w:hAnsi="Arial"/>
+                <w:sz w:val="16"/>
+                <w:szCs w:val="16"/>
+              </w:rPr>
+              <w:t xml:space="preserve"> uruchomienie aplikacji</w:t>
             </w:r>
           </w:p>
         </w:tc>
@@ -14664,7 +15194,15 @@
                 <w:sz w:val="16"/>
                 <w:szCs w:val="16"/>
               </w:rPr>
-              <w:t>zdalne uruchomienie aplikacji</w:t>
+              <w:t>Zdalne</w:t>
+            </w:r>
+            <w:r>
+              <w:rPr>
+                <w:rFonts w:ascii="Arial" w:hAnsi="Arial"/>
+                <w:sz w:val="16"/>
+                <w:szCs w:val="16"/>
+              </w:rPr>
+              <w:t xml:space="preserve"> uruchomienie aplikacji</w:t>
             </w:r>
           </w:p>
         </w:tc>
@@ -14867,7 +15405,15 @@
                 <w:sz w:val="16"/>
                 <w:szCs w:val="16"/>
               </w:rPr>
-              <w:t>zdalne uruchomienie aplikacji</w:t>
+              <w:t>Zdalne</w:t>
+            </w:r>
+            <w:r>
+              <w:rPr>
+                <w:rFonts w:ascii="Arial" w:hAnsi="Arial"/>
+                <w:sz w:val="16"/>
+                <w:szCs w:val="16"/>
+              </w:rPr>
+              <w:t xml:space="preserve"> uruchomienie aplikacji</w:t>
             </w:r>
           </w:p>
         </w:tc>
@@ -15070,7 +15616,15 @@
                 <w:sz w:val="16"/>
                 <w:szCs w:val="16"/>
               </w:rPr>
-              <w:t>zdalne uruchomienie aplikacji</w:t>
+              <w:t>Zdalne</w:t>
+            </w:r>
+            <w:r>
+              <w:rPr>
+                <w:rFonts w:ascii="Arial" w:hAnsi="Arial"/>
+                <w:sz w:val="16"/>
+                <w:szCs w:val="16"/>
+              </w:rPr>
+              <w:t xml:space="preserve"> uruchomienie aplikacji</w:t>
             </w:r>
           </w:p>
         </w:tc>
@@ -15276,7 +15830,15 @@
                 <w:sz w:val="16"/>
                 <w:szCs w:val="16"/>
               </w:rPr>
-              <w:t>zdalne uruchomienie aplikacji</w:t>
+              <w:t>Zdalne</w:t>
+            </w:r>
+            <w:r>
+              <w:rPr>
+                <w:rFonts w:ascii="Arial" w:hAnsi="Arial"/>
+                <w:sz w:val="16"/>
+                <w:szCs w:val="16"/>
+              </w:rPr>
+              <w:t xml:space="preserve"> uruchomienie aplikacji</w:t>
             </w:r>
           </w:p>
         </w:tc>
@@ -15479,7 +16041,15 @@
                 <w:sz w:val="16"/>
                 <w:szCs w:val="16"/>
               </w:rPr>
-              <w:t>zdalne uruchomienie aplikacji</w:t>
+              <w:t>Zdalne</w:t>
+            </w:r>
+            <w:r>
+              <w:rPr>
+                <w:rFonts w:ascii="Arial" w:hAnsi="Arial"/>
+                <w:sz w:val="16"/>
+                <w:szCs w:val="16"/>
+              </w:rPr>
+              <w:t xml:space="preserve"> uruchomienie aplikacji</w:t>
             </w:r>
           </w:p>
         </w:tc>
@@ -15682,7 +16252,15 @@
                 <w:sz w:val="16"/>
                 <w:szCs w:val="16"/>
               </w:rPr>
-              <w:t>zdalne uruchomienie aplikacji</w:t>
+              <w:t>Zdalne</w:t>
+            </w:r>
+            <w:r>
+              <w:rPr>
+                <w:rFonts w:ascii="Arial" w:hAnsi="Arial"/>
+                <w:sz w:val="16"/>
+                <w:szCs w:val="16"/>
+              </w:rPr>
+              <w:t xml:space="preserve"> uruchomienie aplikacji</w:t>
             </w:r>
           </w:p>
         </w:tc>
@@ -15885,7 +16463,15 @@
                 <w:sz w:val="16"/>
                 <w:szCs w:val="16"/>
               </w:rPr>
-              <w:t>zdalne uruchomienie aplikacji</w:t>
+              <w:t>Zdalne</w:t>
+            </w:r>
+            <w:r>
+              <w:rPr>
+                <w:rFonts w:ascii="Arial" w:hAnsi="Arial"/>
+                <w:sz w:val="16"/>
+                <w:szCs w:val="16"/>
+              </w:rPr>
+              <w:t xml:space="preserve"> uruchomienie aplikacji</w:t>
             </w:r>
           </w:p>
         </w:tc>
@@ -16089,7 +16675,15 @@
                 <w:sz w:val="16"/>
                 <w:szCs w:val="16"/>
               </w:rPr>
-              <w:t>zdalne uruchomienie aplikacji</w:t>
+              <w:t>Zdalne</w:t>
+            </w:r>
+            <w:r>
+              <w:rPr>
+                <w:rFonts w:ascii="Arial" w:hAnsi="Arial"/>
+                <w:sz w:val="16"/>
+                <w:szCs w:val="16"/>
+              </w:rPr>
+              <w:t xml:space="preserve"> uruchomienie aplikacji</w:t>
             </w:r>
           </w:p>
         </w:tc>
@@ -16293,7 +16887,15 @@
                 <w:sz w:val="16"/>
                 <w:szCs w:val="16"/>
               </w:rPr>
-              <w:t>zdalne uruchomienie aplikacji</w:t>
+              <w:t>Zdalne</w:t>
+            </w:r>
+            <w:r>
+              <w:rPr>
+                <w:rFonts w:ascii="Arial" w:hAnsi="Arial"/>
+                <w:sz w:val="16"/>
+                <w:szCs w:val="16"/>
+              </w:rPr>
+              <w:t xml:space="preserve"> uruchomienie aplikacji</w:t>
             </w:r>
           </w:p>
         </w:tc>
@@ -16497,7 +17099,15 @@
                 <w:sz w:val="16"/>
                 <w:szCs w:val="16"/>
               </w:rPr>
-              <w:t>zdalne uruchomienie aplikacji</w:t>
+              <w:t>Zdalne</w:t>
+            </w:r>
+            <w:r>
+              <w:rPr>
+                <w:rFonts w:ascii="Arial" w:hAnsi="Arial"/>
+                <w:sz w:val="16"/>
+                <w:szCs w:val="16"/>
+              </w:rPr>
+              <w:t xml:space="preserve"> uruchomienie aplikacji</w:t>
             </w:r>
           </w:p>
         </w:tc>
@@ -16701,7 +17311,15 @@
                 <w:sz w:val="16"/>
                 <w:szCs w:val="16"/>
               </w:rPr>
-              <w:t>zdalne uruchomienie aplikacji</w:t>
+              <w:t>Zdalne</w:t>
+            </w:r>
+            <w:r>
+              <w:rPr>
+                <w:rFonts w:ascii="Arial" w:hAnsi="Arial"/>
+                <w:sz w:val="16"/>
+                <w:szCs w:val="16"/>
+              </w:rPr>
+              <w:t xml:space="preserve"> uruchomienie aplikacji</w:t>
             </w:r>
           </w:p>
         </w:tc>
@@ -16905,7 +17523,15 @@
                 <w:sz w:val="16"/>
                 <w:szCs w:val="16"/>
               </w:rPr>
-              <w:t>zdalne uruchomienie aplikacji</w:t>
+              <w:t>Zdalne</w:t>
+            </w:r>
+            <w:r>
+              <w:rPr>
+                <w:rFonts w:ascii="Arial" w:hAnsi="Arial"/>
+                <w:sz w:val="16"/>
+                <w:szCs w:val="16"/>
+              </w:rPr>
+              <w:t xml:space="preserve"> uruchomienie aplikacji</w:t>
             </w:r>
           </w:p>
         </w:tc>
@@ -17109,7 +17735,15 @@
                 <w:sz w:val="16"/>
                 <w:szCs w:val="16"/>
               </w:rPr>
-              <w:t>zdalne uruchomienie aplikacji</w:t>
+              <w:t>Zdalne</w:t>
+            </w:r>
+            <w:r>
+              <w:rPr>
+                <w:rFonts w:ascii="Arial" w:hAnsi="Arial"/>
+                <w:sz w:val="16"/>
+                <w:szCs w:val="16"/>
+              </w:rPr>
+              <w:t xml:space="preserve"> uruchomienie aplikacji</w:t>
             </w:r>
           </w:p>
         </w:tc>
@@ -17313,7 +17947,15 @@
                 <w:sz w:val="16"/>
                 <w:szCs w:val="16"/>
               </w:rPr>
-              <w:t>zdalne uruchomienie aplikacji</w:t>
+              <w:t>Zdalne</w:t>
+            </w:r>
+            <w:r>
+              <w:rPr>
+                <w:rFonts w:ascii="Arial" w:hAnsi="Arial"/>
+                <w:sz w:val="16"/>
+                <w:szCs w:val="16"/>
+              </w:rPr>
+              <w:t xml:space="preserve"> uruchomienie aplikacji</w:t>
             </w:r>
           </w:p>
         </w:tc>
@@ -17517,7 +18159,15 @@
                 <w:sz w:val="16"/>
                 <w:szCs w:val="16"/>
               </w:rPr>
-              <w:t>zdalne uruchomienie aplikacji</w:t>
+              <w:t>Zdalne</w:t>
+            </w:r>
+            <w:r>
+              <w:rPr>
+                <w:rFonts w:ascii="Arial" w:hAnsi="Arial"/>
+                <w:sz w:val="16"/>
+                <w:szCs w:val="16"/>
+              </w:rPr>
+              <w:t xml:space="preserve"> uruchomienie aplikacji</w:t>
             </w:r>
           </w:p>
         </w:tc>
@@ -17758,7 +18408,15 @@
                 <w:sz w:val="16"/>
                 <w:szCs w:val="16"/>
               </w:rPr>
-              <w:t>zdalne uruchomienie aplikacji</w:t>
+              <w:t>Zdalne</w:t>
+            </w:r>
+            <w:r>
+              <w:rPr>
+                <w:rFonts w:ascii="Arial" w:hAnsi="Arial"/>
+                <w:sz w:val="16"/>
+                <w:szCs w:val="16"/>
+              </w:rPr>
+              <w:t xml:space="preserve"> uruchomienie aplikacji</w:t>
             </w:r>
           </w:p>
         </w:tc>
@@ -18011,7 +18669,15 @@
                 <w:sz w:val="16"/>
                 <w:szCs w:val="16"/>
               </w:rPr>
-              <w:t>zdalne uruchomienie aplikacji</w:t>
+              <w:t>Zdalne</w:t>
+            </w:r>
+            <w:r>
+              <w:rPr>
+                <w:rFonts w:ascii="Arial" w:hAnsi="Arial"/>
+                <w:sz w:val="16"/>
+                <w:szCs w:val="16"/>
+              </w:rPr>
+              <w:t xml:space="preserve"> uruchomienie aplikacji</w:t>
             </w:r>
           </w:p>
         </w:tc>
@@ -18264,7 +18930,15 @@
                 <w:sz w:val="16"/>
                 <w:szCs w:val="16"/>
               </w:rPr>
-              <w:t>zdalne uruchomienie aplikacji</w:t>
+              <w:t>Zdalne</w:t>
+            </w:r>
+            <w:r>
+              <w:rPr>
+                <w:rFonts w:ascii="Arial" w:hAnsi="Arial"/>
+                <w:sz w:val="16"/>
+                <w:szCs w:val="16"/>
+              </w:rPr>
+              <w:t xml:space="preserve"> uruchomienie aplikacji</w:t>
             </w:r>
           </w:p>
         </w:tc>
@@ -18518,7 +19192,15 @@
                 <w:sz w:val="16"/>
                 <w:szCs w:val="16"/>
               </w:rPr>
-              <w:t>zdalne uruchomienie aplikacji</w:t>
+              <w:t>Zdalne</w:t>
+            </w:r>
+            <w:r>
+              <w:rPr>
+                <w:rFonts w:ascii="Arial" w:hAnsi="Arial"/>
+                <w:sz w:val="16"/>
+                <w:szCs w:val="16"/>
+              </w:rPr>
+              <w:t xml:space="preserve"> uruchomienie aplikacji</w:t>
             </w:r>
           </w:p>
         </w:tc>
@@ -18772,7 +19454,15 @@
                 <w:sz w:val="16"/>
                 <w:szCs w:val="16"/>
               </w:rPr>
-              <w:t>zdalne uruchomienie aplikacji</w:t>
+              <w:t>Zdalne</w:t>
+            </w:r>
+            <w:r>
+              <w:rPr>
+                <w:rFonts w:ascii="Arial" w:hAnsi="Arial"/>
+                <w:sz w:val="16"/>
+                <w:szCs w:val="16"/>
+              </w:rPr>
+              <w:t xml:space="preserve"> uruchomienie aplikacji</w:t>
             </w:r>
           </w:p>
         </w:tc>
@@ -19026,7 +19716,15 @@
                 <w:sz w:val="16"/>
                 <w:szCs w:val="16"/>
               </w:rPr>
-              <w:t>zdalne uruchomienie aplikacji</w:t>
+              <w:t>Zdalne</w:t>
+            </w:r>
+            <w:r>
+              <w:rPr>
+                <w:rFonts w:ascii="Arial" w:hAnsi="Arial"/>
+                <w:sz w:val="16"/>
+                <w:szCs w:val="16"/>
+              </w:rPr>
+              <w:t xml:space="preserve"> uruchomienie aplikacji</w:t>
             </w:r>
           </w:p>
         </w:tc>
@@ -19280,7 +19978,15 @@
                 <w:sz w:val="16"/>
                 <w:szCs w:val="16"/>
               </w:rPr>
-              <w:t>zdalne uruchomienie aplikacji</w:t>
+              <w:t>Zdalne</w:t>
+            </w:r>
+            <w:r>
+              <w:rPr>
+                <w:rFonts w:ascii="Arial" w:hAnsi="Arial"/>
+                <w:sz w:val="16"/>
+                <w:szCs w:val="16"/>
+              </w:rPr>
+              <w:t xml:space="preserve"> uruchomienie aplikacji</w:t>
             </w:r>
           </w:p>
         </w:tc>
@@ -19534,7 +20240,15 @@
                 <w:sz w:val="16"/>
                 <w:szCs w:val="16"/>
               </w:rPr>
-              <w:t>zdalne uruchomienie aplikacji</w:t>
+              <w:t>Zdalne</w:t>
+            </w:r>
+            <w:r>
+              <w:rPr>
+                <w:rFonts w:ascii="Arial" w:hAnsi="Arial"/>
+                <w:sz w:val="16"/>
+                <w:szCs w:val="16"/>
+              </w:rPr>
+              <w:t xml:space="preserve"> uruchomienie aplikacji</w:t>
             </w:r>
           </w:p>
         </w:tc>
@@ -19787,7 +20501,15 @@
                 <w:sz w:val="16"/>
                 <w:szCs w:val="16"/>
               </w:rPr>
-              <w:t>zdalne uruchomienie aplikacji</w:t>
+              <w:t>Zdalne</w:t>
+            </w:r>
+            <w:r>
+              <w:rPr>
+                <w:rFonts w:ascii="Arial" w:hAnsi="Arial"/>
+                <w:sz w:val="16"/>
+                <w:szCs w:val="16"/>
+              </w:rPr>
+              <w:t xml:space="preserve"> uruchomienie aplikacji</w:t>
             </w:r>
           </w:p>
         </w:tc>
@@ -20041,7 +20763,15 @@
                 <w:sz w:val="16"/>
                 <w:szCs w:val="16"/>
               </w:rPr>
-              <w:t>zdalne uruchomienie aplikacji</w:t>
+              <w:t>Zdalne</w:t>
+            </w:r>
+            <w:r>
+              <w:rPr>
+                <w:rFonts w:ascii="Arial" w:hAnsi="Arial"/>
+                <w:sz w:val="16"/>
+                <w:szCs w:val="16"/>
+              </w:rPr>
+              <w:t xml:space="preserve"> uruchomienie aplikacji</w:t>
             </w:r>
           </w:p>
         </w:tc>

</xml_diff>